<commit_message>
implemented my model and wrote about it in the report
</commit_message>
<xml_diff>
--- a/ex_4_report.docx
+++ b/ex_4_report.docx
@@ -150,16 +150,7 @@
           <w:szCs w:val="28"/>
           <w:rtl/>
         </w:rPr>
-        <w:t xml:space="preserve">גרף </w:t>
-      </w:r>
-      <w:r>
-        <w:rPr>
-          <w:rFonts w:hint="cs"/>
-          <w:sz w:val="28"/>
-          <w:szCs w:val="28"/>
-          <w:rtl/>
-        </w:rPr>
-        <w:t>שמתאר את ה-</w:t>
+        <w:t>גרף שמתאר את ה-</w:t>
       </w:r>
       <w:r>
         <w:rPr>
@@ -175,16 +166,7 @@
           <w:szCs w:val="28"/>
           <w:rtl/>
         </w:rPr>
-        <w:t xml:space="preserve"> </w:t>
-      </w:r>
-      <w:r>
-        <w:rPr>
-          <w:rFonts w:hint="cs"/>
-          <w:sz w:val="28"/>
-          <w:szCs w:val="28"/>
-          <w:rtl/>
-        </w:rPr>
-        <w:t xml:space="preserve">בכל </w:t>
+        <w:t xml:space="preserve"> בכל </w:t>
       </w:r>
       <w:r>
         <w:rPr>
@@ -300,7 +282,6 @@
     <w:p>
       <w:pPr>
         <w:rPr>
-          <w:rFonts w:hint="cs"/>
           <w:sz w:val="28"/>
           <w:szCs w:val="28"/>
           <w:rtl/>
@@ -332,6 +313,40 @@
           <w:rtl/>
         </w:rPr>
         <w:t>, ואני בוחן את סעיפים 1 ו-2 על 11,000 השורות הנותרות (20%).</w:t>
+      </w:r>
+    </w:p>
+    <w:p>
+      <w:pPr>
+        <w:rPr>
+          <w:sz w:val="28"/>
+          <w:szCs w:val="28"/>
+          <w:rtl/>
+        </w:rPr>
+      </w:pPr>
+      <w:r>
+        <w:rPr>
+          <w:rFonts w:hint="cs"/>
+          <w:sz w:val="28"/>
+          <w:szCs w:val="28"/>
+          <w:rtl/>
+        </w:rPr>
+        <w:t xml:space="preserve">בנוסף, כל המודלים מתאמנים למשך 10 איפוקים (כפי שנדרש בתרגיל), והם משתמשים בנתונים מנורמלים על ידי חלוקה ב-255 (כלומר נרמול לטווח </w:t>
+      </w:r>
+      <w:r>
+        <w:rPr>
+          <w:sz w:val="28"/>
+          <w:szCs w:val="28"/>
+        </w:rPr>
+        <w:t>[0,1]</w:t>
+      </w:r>
+      <w:r>
+        <w:rPr>
+          <w:rFonts w:hint="cs"/>
+          <w:sz w:val="28"/>
+          <w:szCs w:val="28"/>
+          <w:rtl/>
+        </w:rPr>
+        <w:t>).</w:t>
       </w:r>
     </w:p>
     <w:p>
@@ -575,6 +590,7 @@
           <w:szCs w:val="28"/>
           <w:rtl/>
         </w:rPr>
+        <w:lastRenderedPageBreak/>
         <w:t>ה-</w:t>
       </w:r>
       <w:r>
@@ -668,7 +684,6 @@
           <w:szCs w:val="28"/>
           <w:rtl/>
         </w:rPr>
-        <w:lastRenderedPageBreak/>
         <w:t>במודל זה ה-</w:t>
       </w:r>
       <w:r>
@@ -1039,8 +1054,17 @@
           <w:szCs w:val="28"/>
           <w:rtl/>
         </w:rPr>
-        <w:t xml:space="preserve"> (</w:t>
-      </w:r>
+        <w:t xml:space="preserve"> (86.57%).</w:t>
+      </w:r>
+    </w:p>
+    <w:p>
+      <w:pPr>
+        <w:rPr>
+          <w:sz w:val="28"/>
+          <w:szCs w:val="28"/>
+          <w:rtl/>
+        </w:rPr>
+      </w:pPr>
       <w:r>
         <w:rPr>
           <w:rFonts w:cs="Arial" w:hint="cs"/>
@@ -1048,7 +1072,15 @@
           <w:szCs w:val="28"/>
           <w:rtl/>
         </w:rPr>
-        <w:t>86.57</w:t>
+        <w:t>במודל זה ה-</w:t>
+      </w:r>
+      <w:r>
+        <w:rPr>
+          <w:rFonts w:cs="Arial"/>
+          <w:sz w:val="28"/>
+          <w:szCs w:val="28"/>
+        </w:rPr>
+        <w:t>learning rate</w:t>
       </w:r>
       <w:r>
         <w:rPr>
@@ -1057,42 +1089,6 @@
           <w:szCs w:val="28"/>
           <w:rtl/>
         </w:rPr>
-        <w:t>%).</w:t>
-      </w:r>
-    </w:p>
-    <w:p>
-      <w:pPr>
-        <w:rPr>
-          <w:rFonts w:hint="cs"/>
-          <w:sz w:val="28"/>
-          <w:szCs w:val="28"/>
-          <w:rtl/>
-        </w:rPr>
-      </w:pPr>
-      <w:r>
-        <w:rPr>
-          <w:rFonts w:cs="Arial" w:hint="cs"/>
-          <w:sz w:val="28"/>
-          <w:szCs w:val="28"/>
-          <w:rtl/>
-        </w:rPr>
-        <w:t>במודל זה ה-</w:t>
-      </w:r>
-      <w:r>
-        <w:rPr>
-          <w:rFonts w:cs="Arial"/>
-          <w:sz w:val="28"/>
-          <w:szCs w:val="28"/>
-        </w:rPr>
-        <w:t>learning rate</w:t>
-      </w:r>
-      <w:r>
-        <w:rPr>
-          <w:rFonts w:cs="Arial" w:hint="cs"/>
-          <w:sz w:val="28"/>
-          <w:szCs w:val="28"/>
-          <w:rtl/>
-        </w:rPr>
         <w:t xml:space="preserve"> הוא 0.01</w:t>
       </w:r>
       <w:r>
@@ -1298,7 +1294,6 @@
     <w:p>
       <w:pPr>
         <w:rPr>
-          <w:rFonts w:hint="cs"/>
           <w:sz w:val="28"/>
           <w:szCs w:val="28"/>
           <w:rtl/>
@@ -1569,8 +1564,17 @@
           <w:szCs w:val="28"/>
           <w:rtl/>
         </w:rPr>
-        <w:t xml:space="preserve"> (8</w:t>
-      </w:r>
+        <w:t xml:space="preserve"> (87.56%).</w:t>
+      </w:r>
+    </w:p>
+    <w:p>
+      <w:pPr>
+        <w:rPr>
+          <w:sz w:val="28"/>
+          <w:szCs w:val="28"/>
+          <w:rtl/>
+        </w:rPr>
+      </w:pPr>
       <w:r>
         <w:rPr>
           <w:rFonts w:cs="Arial" w:hint="cs"/>
@@ -1578,7 +1582,15 @@
           <w:szCs w:val="28"/>
           <w:rtl/>
         </w:rPr>
-        <w:t>7.56</w:t>
+        <w:t>במודל זה ה-</w:t>
+      </w:r>
+      <w:r>
+        <w:rPr>
+          <w:rFonts w:cs="Arial"/>
+          <w:sz w:val="28"/>
+          <w:szCs w:val="28"/>
+        </w:rPr>
+        <w:t>learning rate</w:t>
       </w:r>
       <w:r>
         <w:rPr>
@@ -1587,41 +1599,6 @@
           <w:szCs w:val="28"/>
           <w:rtl/>
         </w:rPr>
-        <w:t>%).</w:t>
-      </w:r>
-    </w:p>
-    <w:p>
-      <w:pPr>
-        <w:rPr>
-          <w:sz w:val="28"/>
-          <w:szCs w:val="28"/>
-          <w:rtl/>
-        </w:rPr>
-      </w:pPr>
-      <w:r>
-        <w:rPr>
-          <w:rFonts w:cs="Arial" w:hint="cs"/>
-          <w:sz w:val="28"/>
-          <w:szCs w:val="28"/>
-          <w:rtl/>
-        </w:rPr>
-        <w:t>במודל זה ה-</w:t>
-      </w:r>
-      <w:r>
-        <w:rPr>
-          <w:rFonts w:cs="Arial"/>
-          <w:sz w:val="28"/>
-          <w:szCs w:val="28"/>
-        </w:rPr>
-        <w:t>learning rate</w:t>
-      </w:r>
-      <w:r>
-        <w:rPr>
-          <w:rFonts w:cs="Arial" w:hint="cs"/>
-          <w:sz w:val="28"/>
-          <w:szCs w:val="28"/>
-          <w:rtl/>
-        </w:rPr>
         <w:t xml:space="preserve"> הוא 0.01</w:t>
       </w:r>
       <w:r>
@@ -1897,16 +1874,7 @@
           <w:szCs w:val="28"/>
           <w:rtl/>
         </w:rPr>
-        <w:t xml:space="preserve"> </w:t>
-      </w:r>
-      <w:r>
-        <w:rPr>
-          <w:rFonts w:hint="cs"/>
-          <w:sz w:val="28"/>
-          <w:szCs w:val="28"/>
-          <w:rtl/>
-        </w:rPr>
-        <w:t xml:space="preserve">מתבצע בו </w:t>
+        <w:t xml:space="preserve"> מתבצע בו </w:t>
       </w:r>
       <w:r>
         <w:rPr>
@@ -1922,16 +1890,7 @@
           <w:szCs w:val="28"/>
           <w:rtl/>
         </w:rPr>
-        <w:t xml:space="preserve">, כלומר </w:t>
-      </w:r>
-      <w:r>
-        <w:rPr>
-          <w:rFonts w:hint="cs"/>
-          <w:sz w:val="28"/>
-          <w:szCs w:val="28"/>
-          <w:rtl/>
-        </w:rPr>
-        <w:t xml:space="preserve">מנרמלים את </w:t>
+        <w:t xml:space="preserve">, כלומר מנרמלים את </w:t>
       </w:r>
       <w:proofErr w:type="spellStart"/>
       <w:r>
@@ -1974,7 +1933,6 @@
     <w:p>
       <w:pPr>
         <w:rPr>
-          <w:rFonts w:hint="cs"/>
           <w:sz w:val="28"/>
           <w:szCs w:val="28"/>
           <w:rtl/>
@@ -2081,7 +2039,6 @@
     <w:p>
       <w:pPr>
         <w:rPr>
-          <w:rFonts w:hint="cs"/>
           <w:sz w:val="28"/>
           <w:szCs w:val="28"/>
           <w:rtl/>
@@ -2095,25 +2052,7 @@
           <w:rtl/>
         </w:rPr>
         <w:lastRenderedPageBreak/>
-        <w:t xml:space="preserve">נרמול </w:t>
-      </w:r>
-      <w:r>
-        <w:rPr>
-          <w:rFonts w:hint="cs"/>
-          <w:sz w:val="28"/>
-          <w:szCs w:val="28"/>
-          <w:rtl/>
-        </w:rPr>
-        <w:t>לפני</w:t>
-      </w:r>
-      <w:r>
-        <w:rPr>
-          <w:rFonts w:hint="cs"/>
-          <w:sz w:val="28"/>
-          <w:szCs w:val="28"/>
-          <w:rtl/>
-        </w:rPr>
-        <w:t xml:space="preserve"> פונקציית אקטיבציה:</w:t>
+        <w:t>נרמול לפני פונקציית אקטיבציה:</w:t>
       </w:r>
     </w:p>
     <w:p>
@@ -2181,7 +2120,6 @@
     <w:p>
       <w:pPr>
         <w:rPr>
-          <w:rFonts w:hint="cs"/>
           <w:sz w:val="28"/>
           <w:szCs w:val="28"/>
           <w:rtl/>
@@ -2350,16 +2288,7 @@
           <w:szCs w:val="28"/>
           <w:rtl/>
         </w:rPr>
-        <w:t>עם נרמול לפני קריאה לפונקציית אקטיבציה</w:t>
-      </w:r>
-      <w:r>
-        <w:rPr>
-          <w:rFonts w:hint="cs"/>
-          <w:sz w:val="28"/>
-          <w:szCs w:val="28"/>
-          <w:rtl/>
-        </w:rPr>
-        <w:t xml:space="preserve"> הוא </w:t>
+        <w:t xml:space="preserve">עם נרמול לפני קריאה לפונקציית אקטיבציה הוא </w:t>
       </w:r>
       <w:r>
         <w:rPr>
@@ -2413,34 +2342,7 @@
           <w:szCs w:val="28"/>
           <w:rtl/>
         </w:rPr>
-        <w:t>ו</w:t>
-      </w:r>
-      <w:r>
-        <w:rPr>
-          <w:rFonts w:hint="cs"/>
-          <w:sz w:val="28"/>
-          <w:szCs w:val="28"/>
-          <w:rtl/>
-        </w:rPr>
-        <w:t xml:space="preserve">עם נרמול </w:t>
-      </w:r>
-      <w:r>
-        <w:rPr>
-          <w:rFonts w:hint="cs"/>
-          <w:sz w:val="28"/>
-          <w:szCs w:val="28"/>
-          <w:rtl/>
-        </w:rPr>
-        <w:t>אחרי</w:t>
-      </w:r>
-      <w:r>
-        <w:rPr>
-          <w:rFonts w:hint="cs"/>
-          <w:sz w:val="28"/>
-          <w:szCs w:val="28"/>
-          <w:rtl/>
-        </w:rPr>
-        <w:t xml:space="preserve"> קריאה לפונקציית אקטיבציה הוא </w:t>
+        <w:t xml:space="preserve">ועם נרמול אחרי קריאה לפונקציית אקטיבציה הוא </w:t>
       </w:r>
       <w:r>
         <w:rPr>
@@ -2458,8 +2360,17 @@
           <w:szCs w:val="28"/>
           <w:rtl/>
         </w:rPr>
-        <w:t xml:space="preserve"> (8</w:t>
-      </w:r>
+        <w:t xml:space="preserve"> (86.52%).</w:t>
+      </w:r>
+    </w:p>
+    <w:p>
+      <w:pPr>
+        <w:rPr>
+          <w:sz w:val="28"/>
+          <w:szCs w:val="28"/>
+          <w:rtl/>
+        </w:rPr>
+      </w:pPr>
       <w:r>
         <w:rPr>
           <w:rFonts w:cs="Arial" w:hint="cs"/>
@@ -2467,7 +2378,15 @@
           <w:szCs w:val="28"/>
           <w:rtl/>
         </w:rPr>
-        <w:t>6.52</w:t>
+        <w:t>במודל זה ה-</w:t>
+      </w:r>
+      <w:r>
+        <w:rPr>
+          <w:rFonts w:cs="Arial"/>
+          <w:sz w:val="28"/>
+          <w:szCs w:val="28"/>
+        </w:rPr>
+        <w:t>learning rate</w:t>
       </w:r>
       <w:r>
         <w:rPr>
@@ -2476,42 +2395,6 @@
           <w:szCs w:val="28"/>
           <w:rtl/>
         </w:rPr>
-        <w:t>%).</w:t>
-      </w:r>
-    </w:p>
-    <w:p>
-      <w:pPr>
-        <w:rPr>
-          <w:rFonts w:hint="cs"/>
-          <w:sz w:val="28"/>
-          <w:szCs w:val="28"/>
-          <w:rtl/>
-        </w:rPr>
-      </w:pPr>
-      <w:r>
-        <w:rPr>
-          <w:rFonts w:cs="Arial" w:hint="cs"/>
-          <w:sz w:val="28"/>
-          <w:szCs w:val="28"/>
-          <w:rtl/>
-        </w:rPr>
-        <w:t>במודל זה ה-</w:t>
-      </w:r>
-      <w:r>
-        <w:rPr>
-          <w:rFonts w:cs="Arial"/>
-          <w:sz w:val="28"/>
-          <w:szCs w:val="28"/>
-        </w:rPr>
-        <w:t>learning rate</w:t>
-      </w:r>
-      <w:r>
-        <w:rPr>
-          <w:rFonts w:cs="Arial" w:hint="cs"/>
-          <w:sz w:val="28"/>
-          <w:szCs w:val="28"/>
-          <w:rtl/>
-        </w:rPr>
         <w:t xml:space="preserve"> הוא 0.01</w:t>
       </w:r>
       <w:r>
@@ -2614,25 +2497,7 @@
           <w:szCs w:val="28"/>
           <w:rtl/>
         </w:rPr>
-        <w:t xml:space="preserve">במודל זה יש </w:t>
-      </w:r>
-      <w:r>
-        <w:rPr>
-          <w:rFonts w:hint="cs"/>
-          <w:sz w:val="28"/>
-          <w:szCs w:val="28"/>
-          <w:rtl/>
-        </w:rPr>
-        <w:t>חמש</w:t>
-      </w:r>
-      <w:r>
-        <w:rPr>
-          <w:rFonts w:hint="cs"/>
-          <w:sz w:val="28"/>
-          <w:szCs w:val="28"/>
-          <w:rtl/>
-        </w:rPr>
-        <w:t xml:space="preserve"> שכבות נסתרות </w:t>
+        <w:t xml:space="preserve">במודל זה יש חמש שכבות נסתרות </w:t>
       </w:r>
       <w:r>
         <w:rPr>
@@ -2649,25 +2514,7 @@
           <w:szCs w:val="28"/>
           <w:rtl/>
         </w:rPr>
-        <w:t xml:space="preserve"> </w:t>
-      </w:r>
-      <w:r>
-        <w:rPr>
-          <w:rFonts w:hint="cs"/>
-          <w:sz w:val="28"/>
-          <w:szCs w:val="28"/>
-          <w:rtl/>
-        </w:rPr>
-        <w:t>והן בגדלים 128, 64, 10, 10, 10 (מימין לשמאל)</w:t>
-      </w:r>
-      <w:r>
-        <w:rPr>
-          <w:rFonts w:hint="cs"/>
-          <w:sz w:val="28"/>
-          <w:szCs w:val="28"/>
-          <w:rtl/>
-        </w:rPr>
-        <w:t xml:space="preserve">. לאחר כל שכבה פונקציית האקטיבציה היא </w:t>
+        <w:t xml:space="preserve"> והן בגדלים 128, 64, 10, 10, 10 (מימין לשמאל). לאחר כל שכבה פונקציית האקטיבציה היא </w:t>
       </w:r>
       <w:proofErr w:type="spellStart"/>
       <w:r>
@@ -2894,8 +2741,17 @@
           <w:szCs w:val="28"/>
           <w:rtl/>
         </w:rPr>
-        <w:t xml:space="preserve"> (</w:t>
-      </w:r>
+        <w:t xml:space="preserve"> (60.75%).</w:t>
+      </w:r>
+    </w:p>
+    <w:p>
+      <w:pPr>
+        <w:rPr>
+          <w:sz w:val="28"/>
+          <w:szCs w:val="28"/>
+          <w:rtl/>
+        </w:rPr>
+      </w:pPr>
       <w:r>
         <w:rPr>
           <w:rFonts w:cs="Arial" w:hint="cs"/>
@@ -2903,7 +2759,15 @@
           <w:szCs w:val="28"/>
           <w:rtl/>
         </w:rPr>
-        <w:t>60.75</w:t>
+        <w:t>במודל זה ה-</w:t>
+      </w:r>
+      <w:r>
+        <w:rPr>
+          <w:rFonts w:cs="Arial"/>
+          <w:sz w:val="28"/>
+          <w:szCs w:val="28"/>
+        </w:rPr>
+        <w:t>learning rate</w:t>
       </w:r>
       <w:r>
         <w:rPr>
@@ -2912,41 +2776,6 @@
           <w:szCs w:val="28"/>
           <w:rtl/>
         </w:rPr>
-        <w:t>%).</w:t>
-      </w:r>
-    </w:p>
-    <w:p>
-      <w:pPr>
-        <w:rPr>
-          <w:sz w:val="28"/>
-          <w:szCs w:val="28"/>
-          <w:rtl/>
-        </w:rPr>
-      </w:pPr>
-      <w:r>
-        <w:rPr>
-          <w:rFonts w:cs="Arial" w:hint="cs"/>
-          <w:sz w:val="28"/>
-          <w:szCs w:val="28"/>
-          <w:rtl/>
-        </w:rPr>
-        <w:t>במודל זה ה-</w:t>
-      </w:r>
-      <w:r>
-        <w:rPr>
-          <w:rFonts w:cs="Arial"/>
-          <w:sz w:val="28"/>
-          <w:szCs w:val="28"/>
-        </w:rPr>
-        <w:t>learning rate</w:t>
-      </w:r>
-      <w:r>
-        <w:rPr>
-          <w:rFonts w:cs="Arial" w:hint="cs"/>
-          <w:sz w:val="28"/>
-          <w:szCs w:val="28"/>
-          <w:rtl/>
-        </w:rPr>
         <w:t xml:space="preserve"> הוא 0.01</w:t>
       </w:r>
       <w:r>
@@ -2992,25 +2821,7 @@
           <w:szCs w:val="28"/>
           <w:rtl/>
         </w:rPr>
-        <w:t xml:space="preserve"> </w:t>
-      </w:r>
-      <w:r>
-        <w:rPr>
-          <w:rFonts w:hint="cs"/>
-          <w:sz w:val="28"/>
-          <w:szCs w:val="28"/>
-          <w:rtl/>
-        </w:rPr>
-        <w:t>כפי שכבר ציינתי</w:t>
-      </w:r>
-      <w:r>
-        <w:rPr>
-          <w:rFonts w:hint="cs"/>
-          <w:sz w:val="28"/>
-          <w:szCs w:val="28"/>
-          <w:rtl/>
-        </w:rPr>
-        <w:t>).</w:t>
+        <w:t xml:space="preserve"> כפי שכבר ציינתי).</w:t>
       </w:r>
     </w:p>
     <w:p>
@@ -3309,34 +3120,7 @@
           <w:szCs w:val="28"/>
           <w:rtl/>
         </w:rPr>
-        <w:t>1</w:t>
-      </w:r>
-      <w:r>
-        <w:rPr>
-          <w:rFonts w:cs="Arial" w:hint="cs"/>
-          <w:sz w:val="28"/>
-          <w:szCs w:val="28"/>
-          <w:rtl/>
-        </w:rPr>
-        <w:t xml:space="preserve"> (</w:t>
-      </w:r>
-      <w:r>
-        <w:rPr>
-          <w:rFonts w:cs="Arial" w:hint="cs"/>
-          <w:sz w:val="28"/>
-          <w:szCs w:val="28"/>
-          <w:rtl/>
-        </w:rPr>
-        <w:t>10</w:t>
-      </w:r>
-      <w:r>
-        <w:rPr>
-          <w:rFonts w:cs="Arial" w:hint="cs"/>
-          <w:sz w:val="28"/>
-          <w:szCs w:val="28"/>
-          <w:rtl/>
-        </w:rPr>
-        <w:t>%).</w:t>
+        <w:t>1 (10%).</w:t>
       </w:r>
     </w:p>
     <w:p>
@@ -3462,7 +3246,6 @@
     <w:p>
       <w:pPr>
         <w:rPr>
-          <w:rFonts w:hint="cs"/>
           <w:sz w:val="28"/>
           <w:szCs w:val="28"/>
           <w:rtl/>
@@ -3511,6 +3294,357 @@
           <w:rtl/>
         </w:rPr>
         <w:t xml:space="preserve"> כמובן).</w:t>
+      </w:r>
+    </w:p>
+    <w:p>
+      <w:pPr>
+        <w:rPr>
+          <w:sz w:val="28"/>
+          <w:szCs w:val="28"/>
+          <w:rtl/>
+        </w:rPr>
+      </w:pPr>
+      <w:r>
+        <w:rPr>
+          <w:rFonts w:hint="cs"/>
+          <w:sz w:val="28"/>
+          <w:szCs w:val="28"/>
+          <w:rtl/>
+        </w:rPr>
+        <w:t xml:space="preserve">המודל גם הוא ממומש באותו אופן כמו המודלים הקודמים, הוא בעל שתי שכבות נסתרות </w:t>
+      </w:r>
+      <w:r>
+        <w:rPr>
+          <w:sz w:val="28"/>
+          <w:szCs w:val="28"/>
+          <w:rtl/>
+        </w:rPr>
+        <w:t>–</w:t>
+      </w:r>
+      <w:r>
+        <w:rPr>
+          <w:rFonts w:hint="cs"/>
+          <w:sz w:val="28"/>
+          <w:szCs w:val="28"/>
+          <w:rtl/>
+        </w:rPr>
+        <w:t xml:space="preserve"> שכבה ראשונה בגודל 128 והשכבה השנייה בגודל 64. </w:t>
+      </w:r>
+    </w:p>
+    <w:p>
+      <w:pPr>
+        <w:rPr>
+          <w:sz w:val="28"/>
+          <w:szCs w:val="28"/>
+          <w:rtl/>
+        </w:rPr>
+      </w:pPr>
+      <w:r>
+        <w:rPr>
+          <w:rFonts w:hint="cs"/>
+          <w:sz w:val="28"/>
+          <w:szCs w:val="28"/>
+          <w:rtl/>
+        </w:rPr>
+        <w:t xml:space="preserve">המודל משתמש </w:t>
+      </w:r>
+      <w:proofErr w:type="spellStart"/>
+      <w:r>
+        <w:rPr>
+          <w:rFonts w:hint="cs"/>
+          <w:sz w:val="28"/>
+          <w:szCs w:val="28"/>
+          <w:rtl/>
+        </w:rPr>
+        <w:t>באופטימייזר</w:t>
+      </w:r>
+      <w:proofErr w:type="spellEnd"/>
+      <w:r>
+        <w:rPr>
+          <w:rFonts w:hint="cs"/>
+          <w:sz w:val="28"/>
+          <w:szCs w:val="28"/>
+          <w:rtl/>
+        </w:rPr>
+        <w:t xml:space="preserve"> </w:t>
+      </w:r>
+      <w:r>
+        <w:rPr>
+          <w:sz w:val="28"/>
+          <w:szCs w:val="28"/>
+        </w:rPr>
+        <w:t>Adam</w:t>
+      </w:r>
+      <w:r>
+        <w:rPr>
+          <w:rFonts w:hint="cs"/>
+          <w:sz w:val="28"/>
+          <w:szCs w:val="28"/>
+          <w:rtl/>
+        </w:rPr>
+        <w:t xml:space="preserve"> עם </w:t>
+      </w:r>
+      <w:r>
+        <w:rPr>
+          <w:sz w:val="28"/>
+          <w:szCs w:val="28"/>
+        </w:rPr>
+        <w:t>learning rate</w:t>
+      </w:r>
+      <w:r>
+        <w:rPr>
+          <w:rFonts w:hint="cs"/>
+          <w:sz w:val="28"/>
+          <w:szCs w:val="28"/>
+          <w:rtl/>
+        </w:rPr>
+        <w:t xml:space="preserve"> של 0.01</w:t>
+      </w:r>
+      <w:r>
+        <w:rPr>
+          <w:rFonts w:hint="cs"/>
+          <w:sz w:val="28"/>
+          <w:szCs w:val="28"/>
+          <w:rtl/>
+        </w:rPr>
+        <w:t>.</w:t>
+      </w:r>
+    </w:p>
+    <w:p>
+      <w:pPr>
+        <w:rPr>
+          <w:sz w:val="28"/>
+          <w:szCs w:val="28"/>
+          <w:rtl/>
+        </w:rPr>
+      </w:pPr>
+      <w:r>
+        <w:rPr>
+          <w:rFonts w:hint="cs"/>
+          <w:sz w:val="28"/>
+          <w:szCs w:val="28"/>
+          <w:rtl/>
+        </w:rPr>
+        <w:t>?????</w:t>
+      </w:r>
+      <w:r>
+        <w:rPr>
+          <w:rFonts w:hint="cs"/>
+          <w:sz w:val="28"/>
+          <w:szCs w:val="28"/>
+          <w:rtl/>
+        </w:rPr>
+        <w:t>ה</w:t>
+      </w:r>
+      <w:r>
+        <w:rPr>
+          <w:rFonts w:hint="cs"/>
+          <w:sz w:val="28"/>
+          <w:szCs w:val="28"/>
+          <w:rtl/>
+        </w:rPr>
+        <w:t>מודל</w:t>
+      </w:r>
+      <w:r>
+        <w:rPr>
+          <w:rFonts w:hint="cs"/>
+          <w:sz w:val="28"/>
+          <w:szCs w:val="28"/>
+          <w:rtl/>
+        </w:rPr>
+        <w:t xml:space="preserve"> משתמש בשתי שכבות </w:t>
+      </w:r>
+      <w:r>
+        <w:rPr>
+          <w:sz w:val="28"/>
+          <w:szCs w:val="28"/>
+        </w:rPr>
+        <w:t>dropout</w:t>
+      </w:r>
+      <w:r>
+        <w:rPr>
+          <w:rFonts w:hint="cs"/>
+          <w:sz w:val="28"/>
+          <w:szCs w:val="28"/>
+          <w:rtl/>
+        </w:rPr>
+        <w:t xml:space="preserve"> עם הסתברות 0.05 להתאפסות רכיב </w:t>
+      </w:r>
+      <w:proofErr w:type="spellStart"/>
+      <w:r>
+        <w:rPr>
+          <w:rFonts w:hint="cs"/>
+          <w:sz w:val="28"/>
+          <w:szCs w:val="28"/>
+          <w:rtl/>
+        </w:rPr>
+        <w:t>בוקטור</w:t>
+      </w:r>
+      <w:proofErr w:type="spellEnd"/>
+      <w:r>
+        <w:rPr>
+          <w:rFonts w:hint="cs"/>
+          <w:sz w:val="28"/>
+          <w:szCs w:val="28"/>
+          <w:rtl/>
+        </w:rPr>
+        <w:t>. שכבות ה-</w:t>
+      </w:r>
+      <w:r>
+        <w:rPr>
+          <w:sz w:val="28"/>
+          <w:szCs w:val="28"/>
+        </w:rPr>
+        <w:t>dropout</w:t>
+      </w:r>
+      <w:r>
+        <w:rPr>
+          <w:rFonts w:hint="cs"/>
+          <w:sz w:val="28"/>
+          <w:szCs w:val="28"/>
+          <w:rtl/>
+        </w:rPr>
+        <w:t xml:space="preserve"> הן לאחר השכבות הנסתרות. </w:t>
+      </w:r>
+      <w:r>
+        <w:rPr>
+          <w:rFonts w:hint="cs"/>
+          <w:sz w:val="28"/>
+          <w:szCs w:val="28"/>
+          <w:rtl/>
+        </w:rPr>
+        <w:t>????</w:t>
+      </w:r>
+    </w:p>
+    <w:p>
+      <w:pPr>
+        <w:rPr>
+          <w:sz w:val="28"/>
+          <w:szCs w:val="28"/>
+          <w:rtl/>
+        </w:rPr>
+      </w:pPr>
+      <w:r>
+        <w:rPr>
+          <w:rFonts w:hint="cs"/>
+          <w:sz w:val="28"/>
+          <w:szCs w:val="28"/>
+          <w:rtl/>
+        </w:rPr>
+        <w:t xml:space="preserve">הנתונים גם כאן מנורמלים על ידי חלוקה ב-255 (כלומר נרמול לקטע </w:t>
+      </w:r>
+      <w:r>
+        <w:rPr>
+          <w:sz w:val="28"/>
+          <w:szCs w:val="28"/>
+        </w:rPr>
+        <w:t>[0,1]</w:t>
+      </w:r>
+      <w:r>
+        <w:rPr>
+          <w:rFonts w:hint="cs"/>
+          <w:sz w:val="28"/>
+          <w:szCs w:val="28"/>
+          <w:rtl/>
+        </w:rPr>
+        <w:t>), והאימון של המודל נעשה ב-50 איפוקים.</w:t>
+      </w:r>
+    </w:p>
+    <w:p>
+      <w:pPr>
+        <w:rPr>
+          <w:sz w:val="28"/>
+          <w:szCs w:val="28"/>
+        </w:rPr>
+      </w:pPr>
+      <w:r>
+        <w:rPr>
+          <w:rFonts w:hint="cs"/>
+          <w:sz w:val="28"/>
+          <w:szCs w:val="28"/>
+          <w:rtl/>
+        </w:rPr>
+        <w:t>בבדיקות שערכתי הצלחתי להגיע לדיוק (</w:t>
+      </w:r>
+      <w:r>
+        <w:rPr>
+          <w:sz w:val="28"/>
+          <w:szCs w:val="28"/>
+        </w:rPr>
+        <w:t>accuracy</w:t>
+      </w:r>
+      <w:r>
+        <w:rPr>
+          <w:rFonts w:hint="cs"/>
+          <w:sz w:val="28"/>
+          <w:szCs w:val="28"/>
+          <w:rtl/>
+        </w:rPr>
+        <w:t xml:space="preserve">) של </w:t>
+      </w:r>
+      <w:r>
+        <w:rPr>
+          <w:sz w:val="28"/>
+          <w:szCs w:val="28"/>
+        </w:rPr>
+        <w:t>???%</w:t>
+      </w:r>
+      <w:r>
+        <w:rPr>
+          <w:rFonts w:hint="cs"/>
+          <w:sz w:val="28"/>
+          <w:szCs w:val="28"/>
+          <w:rtl/>
+        </w:rPr>
+        <w:t xml:space="preserve"> על ה-</w:t>
+      </w:r>
+      <w:r>
+        <w:rPr>
+          <w:sz w:val="28"/>
+          <w:szCs w:val="28"/>
+        </w:rPr>
+        <w:t>train data</w:t>
+      </w:r>
+      <w:r>
+        <w:rPr>
+          <w:rFonts w:hint="cs"/>
+          <w:sz w:val="28"/>
+          <w:szCs w:val="28"/>
+          <w:rtl/>
+        </w:rPr>
+        <w:t xml:space="preserve"> ו-</w:t>
+      </w:r>
+      <w:r>
+        <w:rPr>
+          <w:sz w:val="28"/>
+          <w:szCs w:val="28"/>
+        </w:rPr>
+        <w:t>???%</w:t>
+      </w:r>
+      <w:r>
+        <w:rPr>
+          <w:rFonts w:hint="cs"/>
+          <w:sz w:val="28"/>
+          <w:szCs w:val="28"/>
+          <w:rtl/>
+        </w:rPr>
+        <w:t xml:space="preserve"> על ה-</w:t>
+      </w:r>
+      <w:r>
+        <w:rPr>
+          <w:sz w:val="28"/>
+          <w:szCs w:val="28"/>
+        </w:rPr>
+        <w:t>test data</w:t>
+      </w:r>
+      <w:r>
+        <w:rPr>
+          <w:rFonts w:hint="cs"/>
+          <w:sz w:val="28"/>
+          <w:szCs w:val="28"/>
+          <w:rtl/>
+        </w:rPr>
+        <w:t>.</w:t>
       </w:r>
     </w:p>
     <w:sectPr>

</xml_diff>